<commit_message>
Added: tileMap, bullet & enemy & player collide with tiles, enemies move and shoot considering tiles
</commit_message>
<xml_diff>
--- a/Календарный План.docx
+++ b/Календарный План.docx
@@ -45,62 +45,13 @@
           <w:sz w:val="28"/>
           <w:szCs w:val="28"/>
         </w:rPr>
-        <w:t>проекта</w:t>
-      </w:r>
-    </w:p>
-    <w:p>
-      <w:pPr>
-        <w:suppressAutoHyphens/>
-        <w:autoSpaceDE w:val="0"/>
-        <w:autoSpaceDN w:val="0"/>
-        <w:adjustRightInd w:val="0"/>
-        <w:spacing w:before="120" w:after="120"/>
-        <w:outlineLvl w:val="0"/>
-        <w:rPr>
-          <w:rFonts w:eastAsia="MyriadPro-Regular"/>
-        </w:rPr>
-      </w:pPr>
-      <w:r>
-        <w:rPr>
-          <w:rFonts w:eastAsia="MyriadPro-Regular"/>
-          <w:b/>
-        </w:rPr>
-        <w:t>Название проекта</w:t>
+        <w:t>игры</w:t>
       </w:r>
       <w:r>
         <w:rPr>
           <w:rFonts w:eastAsia="MyriadPro-Regular"/>
         </w:rPr>
-        <w:t xml:space="preserve">: </w:t>
-      </w:r>
-    </w:p>
-    <w:p>
-      <w:pPr>
-        <w:suppressAutoHyphens/>
-        <w:autoSpaceDE w:val="0"/>
-        <w:autoSpaceDN w:val="0"/>
-        <w:adjustRightInd w:val="0"/>
-        <w:spacing w:before="120" w:after="120"/>
-        <w:outlineLvl w:val="0"/>
-        <w:rPr>
-          <w:b/>
-          <w:bCs/>
-          <w:sz w:val="28"/>
-          <w:szCs w:val="28"/>
-        </w:rPr>
-      </w:pPr>
-      <w:r>
-        <w:rPr>
-          <w:rFonts w:eastAsia="MyriadPro-Regular"/>
-          <w:b/>
-        </w:rPr>
-        <w:t>Руководитель проекта</w:t>
-      </w:r>
-      <w:r>
-        <w:rPr>
-          <w:rFonts w:eastAsia="MyriadPro-Regular"/>
-        </w:rPr>
-        <w:t xml:space="preserve">:  </w:t>
+        <w:t xml:space="preserve"> </w:t>
       </w:r>
     </w:p>
     <w:tbl>
@@ -400,8 +351,9 @@
             <w:r>
               <w:rPr>
                 <w:rFonts w:eastAsia="MyriadPro-Regular"/>
-              </w:rPr>
-              <w:t>16</w:t>
+                <w:lang w:val="en-US"/>
+              </w:rPr>
+              <w:t>09</w:t>
             </w:r>
             <w:r>
               <w:rPr>
@@ -470,13 +422,13 @@
             <w:r>
               <w:t xml:space="preserve">атак и простой ИИ. Создание мест их </w:t>
             </w:r>
-            <w:proofErr w:type="spellStart"/>
-            <w:r>
-              <w:t>спавна</w:t>
-            </w:r>
-            <w:proofErr w:type="spellEnd"/>
-            <w:r>
-              <w:t>(места очистки)</w:t>
+            <w:proofErr w:type="gramStart"/>
+            <w:r>
+              <w:t>спавна(</w:t>
+            </w:r>
+            <w:proofErr w:type="gramEnd"/>
+            <w:r>
+              <w:t>места очистки)</w:t>
             </w:r>
           </w:p>
         </w:tc>
@@ -524,7 +476,7 @@
                 <w:rFonts w:eastAsia="MyriadPro-Regular"/>
                 <w:lang w:val="en-US"/>
               </w:rPr>
-              <w:t>23</w:t>
+              <w:t>16</w:t>
             </w:r>
             <w:r>
               <w:rPr>
@@ -624,7 +576,7 @@
                 <w:rFonts w:eastAsia="MyriadPro-Regular"/>
                 <w:lang w:val="en-US"/>
               </w:rPr>
-              <w:t>30</w:t>
+              <w:t>23</w:t>
             </w:r>
             <w:r>
               <w:rPr>
@@ -678,102 +630,93 @@
                 <w:rFonts w:eastAsia="MyriadPro-Regular"/>
               </w:rPr>
             </w:pPr>
-            <w:proofErr w:type="spellStart"/>
             <w:r>
               <w:rPr>
                 <w:rFonts w:eastAsia="MyriadPro-Regular"/>
                 <w:lang w:val="en-US"/>
               </w:rPr>
-              <w:t>Tilemaps</w:t>
-            </w:r>
-            <w:proofErr w:type="spellEnd"/>
+              <w:t xml:space="preserve">Tilemaps: </w:t>
+            </w:r>
+            <w:r>
+              <w:rPr>
+                <w:rFonts w:eastAsia="MyriadPro-Regular"/>
+              </w:rPr>
+              <w:t>создание уровня</w:t>
+            </w:r>
             <w:r>
               <w:rPr>
                 <w:rFonts w:eastAsia="MyriadPro-Regular"/>
                 <w:lang w:val="en-US"/>
               </w:rPr>
-              <w:t xml:space="preserve">: </w:t>
-            </w:r>
-            <w:r>
-              <w:rPr>
-                <w:rFonts w:eastAsia="MyriadPro-Regular"/>
-              </w:rPr>
-              <w:t>создание уровня</w:t>
-            </w:r>
+              <w:t>/</w:t>
+            </w:r>
+            <w:r>
+              <w:rPr>
+                <w:rFonts w:eastAsia="MyriadPro-Regular"/>
+              </w:rPr>
+              <w:t>окружения</w:t>
+            </w:r>
+          </w:p>
+        </w:tc>
+        <w:tc>
+          <w:tcPr>
+            <w:tcW w:w="1843" w:type="dxa"/>
+          </w:tcPr>
+          <w:p>
+            <w:pPr>
+              <w:suppressAutoHyphens/>
+              <w:autoSpaceDE w:val="0"/>
+              <w:autoSpaceDN w:val="0"/>
+              <w:adjustRightInd w:val="0"/>
+              <w:spacing w:before="60" w:after="60"/>
+              <w:jc w:val="center"/>
+              <w:rPr>
+                <w:rFonts w:eastAsia="MyriadPro-Regular"/>
+              </w:rPr>
+            </w:pPr>
+            <w:r>
+              <w:rPr>
+                <w:rFonts w:eastAsia="MyriadPro-Regular"/>
+              </w:rPr>
+              <w:t>неделя</w:t>
+            </w:r>
+          </w:p>
+        </w:tc>
+        <w:tc>
+          <w:tcPr>
+            <w:tcW w:w="1134" w:type="dxa"/>
+          </w:tcPr>
+          <w:p>
+            <w:pPr>
+              <w:suppressAutoHyphens/>
+              <w:autoSpaceDE w:val="0"/>
+              <w:autoSpaceDN w:val="0"/>
+              <w:adjustRightInd w:val="0"/>
+              <w:spacing w:before="60" w:after="60"/>
+              <w:rPr>
+                <w:rFonts w:eastAsia="MyriadPro-Regular"/>
+              </w:rPr>
+            </w:pPr>
             <w:r>
               <w:rPr>
                 <w:rFonts w:eastAsia="MyriadPro-Regular"/>
                 <w:lang w:val="en-US"/>
               </w:rPr>
-              <w:t>/</w:t>
-            </w:r>
-            <w:r>
-              <w:rPr>
-                <w:rFonts w:eastAsia="MyriadPro-Regular"/>
-              </w:rPr>
-              <w:t>окружения</w:t>
-            </w:r>
-          </w:p>
-        </w:tc>
-        <w:tc>
-          <w:tcPr>
-            <w:tcW w:w="1843" w:type="dxa"/>
-          </w:tcPr>
-          <w:p>
-            <w:pPr>
-              <w:suppressAutoHyphens/>
-              <w:autoSpaceDE w:val="0"/>
-              <w:autoSpaceDN w:val="0"/>
-              <w:adjustRightInd w:val="0"/>
-              <w:spacing w:before="60" w:after="60"/>
-              <w:jc w:val="center"/>
-              <w:rPr>
-                <w:rFonts w:eastAsia="MyriadPro-Regular"/>
-              </w:rPr>
-            </w:pPr>
-            <w:r>
-              <w:rPr>
-                <w:rFonts w:eastAsia="MyriadPro-Regular"/>
-              </w:rPr>
-              <w:t>неделя</w:t>
-            </w:r>
-          </w:p>
-        </w:tc>
-        <w:tc>
-          <w:tcPr>
-            <w:tcW w:w="1134" w:type="dxa"/>
-          </w:tcPr>
-          <w:p>
-            <w:pPr>
-              <w:suppressAutoHyphens/>
-              <w:autoSpaceDE w:val="0"/>
-              <w:autoSpaceDN w:val="0"/>
-              <w:adjustRightInd w:val="0"/>
-              <w:spacing w:before="60" w:after="60"/>
-              <w:rPr>
-                <w:rFonts w:eastAsia="MyriadPro-Regular"/>
-              </w:rPr>
-            </w:pPr>
+              <w:t>30</w:t>
+            </w:r>
             <w:r>
               <w:rPr>
                 <w:rFonts w:eastAsia="MyriadPro-Regular"/>
                 <w:lang w:val="en-US"/>
               </w:rPr>
-              <w:t>07</w:t>
+              <w:t>.0</w:t>
             </w:r>
             <w:r>
               <w:rPr>
                 <w:rFonts w:eastAsia="MyriadPro-Regular"/>
                 <w:lang w:val="en-US"/>
               </w:rPr>
-              <w:t>.0</w:t>
-            </w:r>
-            <w:r>
-              <w:rPr>
-                <w:rFonts w:eastAsia="MyriadPro-Regular"/>
-                <w:lang w:val="en-US"/>
-              </w:rPr>
-              <w:t>5</w:t>
+              <w:t>4</w:t>
             </w:r>
           </w:p>
         </w:tc>
@@ -833,16 +776,8 @@
               <w:rPr>
                 <w:rFonts w:eastAsia="MyriadPro-Regular"/>
               </w:rPr>
-              <w:t xml:space="preserve">прогресса. Добавление сильных мобов и уведомление о их </w:t>
-            </w:r>
-            <w:proofErr w:type="spellStart"/>
-            <w:r>
-              <w:rPr>
-                <w:rFonts w:eastAsia="MyriadPro-Regular"/>
-              </w:rPr>
-              <w:t>спавне</w:t>
-            </w:r>
-            <w:proofErr w:type="spellEnd"/>
+              <w:t>прогресса. Добавление сильных мобов и уведомление о их спавне</w:t>
+            </w:r>
           </w:p>
         </w:tc>
         <w:tc>
@@ -889,7 +824,7 @@
                 <w:rFonts w:eastAsia="MyriadPro-Regular"/>
                 <w:lang w:val="en-US"/>
               </w:rPr>
-              <w:t>14</w:t>
+              <w:t>07</w:t>
             </w:r>
             <w:r>
               <w:rPr>
@@ -992,7 +927,7 @@
                 <w:rFonts w:eastAsia="MyriadPro-Regular"/>
                 <w:lang w:val="en-US"/>
               </w:rPr>
-              <w:t>21</w:t>
+              <w:t>14</w:t>
             </w:r>
             <w:r>
               <w:rPr>
@@ -1095,7 +1030,14 @@
                 <w:rFonts w:eastAsia="MyriadPro-Regular"/>
                 <w:lang w:val="en-US"/>
               </w:rPr>
-              <w:t>28</w:t>
+              <w:t>2</w:t>
+            </w:r>
+            <w:r>
+              <w:rPr>
+                <w:rFonts w:eastAsia="MyriadPro-Regular"/>
+                <w:lang w:val="en-US"/>
+              </w:rPr>
+              <w:t>1</w:t>
             </w:r>
             <w:r>
               <w:rPr>
@@ -1150,13 +1092,7 @@
               <w:rPr>
                 <w:rFonts w:eastAsia="MyriadPro-Regular"/>
               </w:rPr>
-              <w:t>Создание меню</w:t>
-            </w:r>
-            <w:r>
-              <w:rPr>
-                <w:rFonts w:eastAsia="MyriadPro-Regular"/>
-              </w:rPr>
-              <w:t>. Возможность сохранять прогресс</w:t>
+              <w:t>Создание меню. Возможность сохранять прогресс</w:t>
             </w:r>
           </w:p>
         </w:tc>
@@ -1204,28 +1140,7 @@
                 <w:rFonts w:eastAsia="MyriadPro-Regular"/>
                 <w:lang w:val="en-US"/>
               </w:rPr>
-              <w:t>0</w:t>
-            </w:r>
-            <w:r>
-              <w:rPr>
-                <w:rFonts w:eastAsia="MyriadPro-Regular"/>
-                <w:lang w:val="en-US"/>
-              </w:rPr>
-              <w:t>4</w:t>
-            </w:r>
-            <w:r>
-              <w:rPr>
-                <w:rFonts w:eastAsia="MyriadPro-Regular"/>
-                <w:lang w:val="en-US"/>
-              </w:rPr>
-              <w:t>.0</w:t>
-            </w:r>
-            <w:r>
-              <w:rPr>
-                <w:rFonts w:eastAsia="MyriadPro-Regular"/>
-                <w:lang w:val="en-US"/>
-              </w:rPr>
-              <w:t>6</w:t>
+              <w:t>28.05</w:t>
             </w:r>
           </w:p>
         </w:tc>
@@ -1661,6 +1576,7 @@
   <w:style w:type="character" w:default="1" w:styleId="a0">
     <w:name w:val="Default Paragraph Font"/>
     <w:uiPriority w:val="1"/>
+    <w:semiHidden/>
     <w:unhideWhenUsed/>
   </w:style>
   <w:style w:type="table" w:default="1" w:styleId="a1">
@@ -2065,6 +1981,23 @@
 </file>
 
 <file path=customXml/item1.xml><?xml version="1.0" encoding="utf-8"?>
+<p:properties xmlns:p="http://schemas.microsoft.com/office/2006/metadata/properties" xmlns:xsi="http://www.w3.org/2001/XMLSchema-instance" xmlns:pc="http://schemas.microsoft.com/office/infopath/2007/PartnerControls">
+  <documentManagement>
+    <ReferenceId xmlns="8683d32a-a675-4dc9-82df-683c0fb5b4dc" xsi:nil="true"/>
+  </documentManagement>
+</p:properties>
+</file>
+
+<file path=customXml/item2.xml><?xml version="1.0" encoding="utf-8"?>
+<?mso-contentType ?>
+<FormTemplates xmlns="http://schemas.microsoft.com/sharepoint/v3/contenttype/forms">
+  <Display>DocumentLibraryForm</Display>
+  <Edit>DocumentLibraryForm</Edit>
+  <New>DocumentLibraryForm</New>
+</FormTemplates>
+</file>
+
+<file path=customXml/item3.xml><?xml version="1.0" encoding="utf-8"?>
 <ct:contentTypeSchema xmlns:ct="http://schemas.microsoft.com/office/2006/metadata/contentType" xmlns:ma="http://schemas.microsoft.com/office/2006/metadata/properties/metaAttributes" ct:_="" ma:_="" ma:contentTypeName="Document" ma:contentTypeID="0x01010088EBBD2F9754C64EB5BD98B96E8838FE" ma:contentTypeVersion="3" ma:contentTypeDescription="Create a new document." ma:contentTypeScope="" ma:versionID="0dddd549b97fdc4a0fa390e18a17d6e4">
   <xsd:schema xmlns:xsd="http://www.w3.org/2001/XMLSchema" xmlns:xs="http://www.w3.org/2001/XMLSchema" xmlns:p="http://schemas.microsoft.com/office/2006/metadata/properties" xmlns:ns2="8683d32a-a675-4dc9-82df-683c0fb5b4dc" targetNamespace="http://schemas.microsoft.com/office/2006/metadata/properties" ma:root="true" ma:fieldsID="b762c24b08e5af384ec2ac8a722c905b" ns2:_="">
     <xsd:import namespace="8683d32a-a675-4dc9-82df-683c0fb5b4dc"/>
@@ -2202,24 +2135,25 @@
 </ct:contentTypeSchema>
 </file>
 
-<file path=customXml/item2.xml><?xml version="1.0" encoding="utf-8"?>
-<p:properties xmlns:p="http://schemas.microsoft.com/office/2006/metadata/properties" xmlns:xsi="http://www.w3.org/2001/XMLSchema-instance" xmlns:pc="http://schemas.microsoft.com/office/infopath/2007/PartnerControls">
-  <documentManagement>
-    <ReferenceId xmlns="8683d32a-a675-4dc9-82df-683c0fb5b4dc" xsi:nil="true"/>
-  </documentManagement>
-</p:properties>
+<file path=customXml/itemProps1.xml><?xml version="1.0" encoding="utf-8"?>
+<ds:datastoreItem xmlns:ds="http://schemas.openxmlformats.org/officeDocument/2006/customXml" ds:itemID="{A01916B6-43E7-4CB3-BC35-78ECBB2D6D24}">
+  <ds:schemaRefs>
+    <ds:schemaRef ds:uri="http://schemas.microsoft.com/office/2006/metadata/properties"/>
+    <ds:schemaRef ds:uri="http://schemas.microsoft.com/office/infopath/2007/PartnerControls"/>
+    <ds:schemaRef ds:uri="8683d32a-a675-4dc9-82df-683c0fb5b4dc"/>
+  </ds:schemaRefs>
+</ds:datastoreItem>
 </file>
 
-<file path=customXml/item3.xml><?xml version="1.0" encoding="utf-8"?>
-<?mso-contentType ?>
-<FormTemplates xmlns="http://schemas.microsoft.com/sharepoint/v3/contenttype/forms">
-  <Display>DocumentLibraryForm</Display>
-  <Edit>DocumentLibraryForm</Edit>
-  <New>DocumentLibraryForm</New>
-</FormTemplates>
+<file path=customXml/itemProps2.xml><?xml version="1.0" encoding="utf-8"?>
+<ds:datastoreItem xmlns:ds="http://schemas.openxmlformats.org/officeDocument/2006/customXml" ds:itemID="{FF777573-D89E-43EE-BCBB-DE19BD20246C}">
+  <ds:schemaRefs>
+    <ds:schemaRef ds:uri="http://schemas.microsoft.com/sharepoint/v3/contenttype/forms"/>
+  </ds:schemaRefs>
+</ds:datastoreItem>
 </file>
 
-<file path=customXml/itemProps1.xml><?xml version="1.0" encoding="utf-8"?>
+<file path=customXml/itemProps3.xml><?xml version="1.0" encoding="utf-8"?>
 <ds:datastoreItem xmlns:ds="http://schemas.openxmlformats.org/officeDocument/2006/customXml" ds:itemID="{43FB376A-DEA7-4E1A-B60E-B993856B2FA2}">
   <ds:schemaRefs>
     <ds:schemaRef ds:uri="http://schemas.microsoft.com/office/2006/metadata/contentType"/>
@@ -2235,22 +2169,4 @@
     <ds:schemaRef ds:uri="http://schemas.microsoft.com/internal/obd"/>
   </ds:schemaRefs>
 </ds:datastoreItem>
-</file>
-
-<file path=customXml/itemProps2.xml><?xml version="1.0" encoding="utf-8"?>
-<ds:datastoreItem xmlns:ds="http://schemas.openxmlformats.org/officeDocument/2006/customXml" ds:itemID="{A01916B6-43E7-4CB3-BC35-78ECBB2D6D24}">
-  <ds:schemaRefs>
-    <ds:schemaRef ds:uri="http://schemas.microsoft.com/office/2006/metadata/properties"/>
-    <ds:schemaRef ds:uri="http://schemas.microsoft.com/office/infopath/2007/PartnerControls"/>
-    <ds:schemaRef ds:uri="8683d32a-a675-4dc9-82df-683c0fb5b4dc"/>
-  </ds:schemaRefs>
-</ds:datastoreItem>
-</file>
-
-<file path=customXml/itemProps3.xml><?xml version="1.0" encoding="utf-8"?>
-<ds:datastoreItem xmlns:ds="http://schemas.openxmlformats.org/officeDocument/2006/customXml" ds:itemID="{FF777573-D89E-43EE-BCBB-DE19BD20246C}">
-  <ds:schemaRefs>
-    <ds:schemaRef ds:uri="http://schemas.microsoft.com/sharepoint/v3/contenttype/forms"/>
-  </ds:schemaRefs>
-</ds:datastoreItem>
 </file>
</xml_diff>